<commit_message>
Added file reader class and test
</commit_message>
<xml_diff>
--- a/Uml/ГлосарійUPD.docx
+++ b/Uml/ГлосарійUPD.docx
@@ -14,7 +14,6 @@
           <w:szCs w:val="28"/>
         </w:rPr>
       </w:pPr>
-      <w:proofErr w:type="spellStart"/>
       <w:r>
         <w:rPr>
           <w:rFonts w:ascii="Times New Roman" w:hAnsi="Times New Roman" w:cs="Times New Roman"/>
@@ -26,7 +25,6 @@
         </w:rPr>
         <w:t>Termverse</w:t>
       </w:r>
-      <w:proofErr w:type="spellEnd"/>
     </w:p>
     <w:p>
       <w:pPr>
@@ -176,7 +174,6 @@
         </w:rPr>
         <w:t xml:space="preserve"> (</w:t>
       </w:r>
-      <w:proofErr w:type="spellStart"/>
       <w:r>
         <w:rPr>
           <w:rFonts w:ascii="Times New Roman" w:hAnsi="Times New Roman" w:cs="Times New Roman"/>
@@ -187,7 +184,6 @@
         </w:rPr>
         <w:t>Автозбереження</w:t>
       </w:r>
-      <w:proofErr w:type="spellEnd"/>
       <w:r>
         <w:rPr>
           <w:rFonts w:ascii="Times New Roman" w:hAnsi="Times New Roman" w:cs="Times New Roman"/>
@@ -343,29 +339,7 @@
           <w:sz w:val="28"/>
           <w:szCs w:val="28"/>
         </w:rPr>
-        <w:t>(</w:t>
-      </w:r>
-      <w:proofErr w:type="spellStart"/>
-      <w:r>
-        <w:rPr>
-          <w:rFonts w:ascii="Times New Roman" w:hAnsi="Times New Roman" w:cs="Times New Roman"/>
-          <w:b/>
-          <w:bCs/>
-          <w:sz w:val="28"/>
-          <w:szCs w:val="28"/>
-        </w:rPr>
-        <w:t>Перевіряч</w:t>
-      </w:r>
-      <w:proofErr w:type="spellEnd"/>
-      <w:r>
-        <w:rPr>
-          <w:rFonts w:ascii="Times New Roman" w:hAnsi="Times New Roman" w:cs="Times New Roman"/>
-          <w:b/>
-          <w:bCs/>
-          <w:sz w:val="28"/>
-          <w:szCs w:val="28"/>
-        </w:rPr>
-        <w:t>)</w:t>
+        <w:t>(Перевіряч)</w:t>
       </w:r>
       <w:r>
         <w:rPr>
@@ -743,7 +717,7 @@
           <w:sz w:val="28"/>
           <w:szCs w:val="28"/>
         </w:rPr>
-        <w:t>, який буде опрацьований певною програмою, призначеною для користувача.</w:t>
+        <w:t>, який буде опрацьований програмою, призначеною для користувача.</w:t>
       </w:r>
     </w:p>
     <w:p>
@@ -1654,15 +1628,7 @@
           <w:sz w:val="28"/>
           <w:szCs w:val="28"/>
         </w:rPr>
-        <w:t>–</w:t>
-      </w:r>
-      <w:r>
-        <w:rPr>
-          <w:rFonts w:ascii="Times New Roman" w:hAnsi="Times New Roman" w:cs="Times New Roman"/>
-          <w:sz w:val="28"/>
-          <w:szCs w:val="28"/>
-        </w:rPr>
-        <w:t xml:space="preserve"> набір кольорів, застосований для зображення чого-небудь (тут: </w:t>
+        <w:t xml:space="preserve">– набір кольорів, застосований для зображення чого-небудь (тут: </w:t>
       </w:r>
       <w:r>
         <w:rPr>
@@ -1890,29 +1856,7 @@
           <w:sz w:val="28"/>
           <w:szCs w:val="28"/>
         </w:rPr>
-        <w:t>Поп-</w:t>
-      </w:r>
-      <w:proofErr w:type="spellStart"/>
-      <w:r>
-        <w:rPr>
-          <w:rFonts w:ascii="Times New Roman" w:hAnsi="Times New Roman" w:cs="Times New Roman"/>
-          <w:b/>
-          <w:bCs/>
-          <w:sz w:val="28"/>
-          <w:szCs w:val="28"/>
-        </w:rPr>
-        <w:t>ап</w:t>
-      </w:r>
-      <w:proofErr w:type="spellEnd"/>
-      <w:r>
-        <w:rPr>
-          <w:rFonts w:ascii="Times New Roman" w:hAnsi="Times New Roman" w:cs="Times New Roman"/>
-          <w:b/>
-          <w:bCs/>
-          <w:sz w:val="28"/>
-          <w:szCs w:val="28"/>
-        </w:rPr>
-        <w:t xml:space="preserve"> вікно</w:t>
+        <w:t>Поп-ап вікно</w:t>
       </w:r>
       <w:r>
         <w:rPr>
@@ -1940,25 +1884,7 @@
           <w:sz w:val="28"/>
           <w:szCs w:val="28"/>
         </w:rPr>
-        <w:t xml:space="preserve">– частина графічного інтерфейсу користувача, що являє собою невелике вікно, яке </w:t>
-      </w:r>
-      <w:proofErr w:type="spellStart"/>
-      <w:r>
-        <w:rPr>
-          <w:rFonts w:ascii="Times New Roman" w:hAnsi="Times New Roman" w:cs="Times New Roman"/>
-          <w:sz w:val="28"/>
-          <w:szCs w:val="28"/>
-        </w:rPr>
-        <w:t>з’язвляється</w:t>
-      </w:r>
-      <w:proofErr w:type="spellEnd"/>
-      <w:r>
-        <w:rPr>
-          <w:rFonts w:ascii="Times New Roman" w:hAnsi="Times New Roman" w:cs="Times New Roman"/>
-          <w:sz w:val="28"/>
-          <w:szCs w:val="28"/>
-        </w:rPr>
-        <w:t xml:space="preserve"> з ціллю застереження, попередження, інформування користувача. </w:t>
+        <w:t xml:space="preserve">– частина графічного інтерфейсу користувача, що являє собою невелике вікно, яке з’являється з ціллю застереження, попередження, інформування користувача. </w:t>
       </w:r>
     </w:p>
     <w:p>
@@ -2465,7 +2391,6 @@
           <w:bCs/>
           <w:sz w:val="28"/>
           <w:szCs w:val="28"/>
-          <w:lang w:val="ru-RU"/>
         </w:rPr>
         <w:t xml:space="preserve"> </w:t>
       </w:r>
@@ -2487,7 +2412,6 @@
           <w:bCs/>
           <w:sz w:val="28"/>
           <w:szCs w:val="28"/>
-          <w:lang w:val="ru-RU"/>
         </w:rPr>
         <w:t xml:space="preserve"> / </w:t>
       </w:r>
@@ -2509,55 +2433,42 @@
           <w:bCs/>
           <w:sz w:val="28"/>
           <w:szCs w:val="28"/>
-          <w:lang w:val="ru-RU"/>
+        </w:rPr>
+        <w:t xml:space="preserve"> (</w:t>
+      </w:r>
+      <w:r>
+        <w:rPr>
+          <w:rFonts w:ascii="Times New Roman" w:hAnsi="Times New Roman" w:cs="Times New Roman"/>
+          <w:b/>
+          <w:bCs/>
+          <w:sz w:val="28"/>
+          <w:szCs w:val="28"/>
+        </w:rPr>
+        <w:t>Заголовок таблиці</w:t>
+      </w:r>
+      <w:r>
+        <w:rPr>
+          <w:rFonts w:ascii="Times New Roman" w:hAnsi="Times New Roman" w:cs="Times New Roman"/>
+          <w:b/>
+          <w:bCs/>
+          <w:sz w:val="28"/>
+          <w:szCs w:val="28"/>
+        </w:rPr>
+        <w:t>)</w:t>
+      </w:r>
+      <w:r>
+        <w:rPr>
+          <w:rFonts w:ascii="Times New Roman" w:hAnsi="Times New Roman" w:cs="Times New Roman"/>
+          <w:b/>
+          <w:bCs/>
+          <w:sz w:val="28"/>
+          <w:szCs w:val="28"/>
         </w:rPr>
         <w:t xml:space="preserve"> </w:t>
       </w:r>
       <w:r>
         <w:rPr>
           <w:rFonts w:ascii="Times New Roman" w:hAnsi="Times New Roman" w:cs="Times New Roman"/>
-          <w:b/>
-          <w:bCs/>
-          <w:sz w:val="28"/>
-          <w:szCs w:val="28"/>
-          <w:lang w:val="ru-RU"/>
-        </w:rPr>
-        <w:t>(</w:t>
-      </w:r>
-      <w:r>
-        <w:rPr>
-          <w:rFonts w:ascii="Times New Roman" w:hAnsi="Times New Roman" w:cs="Times New Roman"/>
-          <w:b/>
-          <w:bCs/>
-          <w:sz w:val="28"/>
-          <w:szCs w:val="28"/>
-        </w:rPr>
-        <w:t>Заголовок таблиці</w:t>
-      </w:r>
-      <w:r>
-        <w:rPr>
-          <w:rFonts w:ascii="Times New Roman" w:hAnsi="Times New Roman" w:cs="Times New Roman"/>
-          <w:b/>
-          <w:bCs/>
-          <w:sz w:val="28"/>
-          <w:szCs w:val="28"/>
-          <w:lang w:val="ru-RU"/>
-        </w:rPr>
-        <w:t>)</w:t>
-      </w:r>
-      <w:r>
-        <w:rPr>
-          <w:rFonts w:ascii="Times New Roman" w:hAnsi="Times New Roman" w:cs="Times New Roman"/>
-          <w:b/>
-          <w:bCs/>
-          <w:sz w:val="28"/>
-          <w:szCs w:val="28"/>
-        </w:rPr>
-        <w:t xml:space="preserve"> </w:t>
-      </w:r>
-      <w:r>
-        <w:rPr>
-          <w:rFonts w:ascii="Times New Roman" w:hAnsi="Times New Roman" w:cs="Times New Roman"/>
           <w:sz w:val="28"/>
           <w:szCs w:val="28"/>
         </w:rPr>
@@ -2568,7 +2479,6 @@
           <w:rFonts w:ascii="Times New Roman" w:hAnsi="Times New Roman" w:cs="Times New Roman"/>
           <w:sz w:val="28"/>
           <w:szCs w:val="28"/>
-          <w:lang w:val="ru-RU"/>
         </w:rPr>
         <w:t xml:space="preserve">/ </w:t>
       </w:r>
@@ -2578,7 +2488,7 @@
           <w:sz w:val="28"/>
           <w:szCs w:val="28"/>
         </w:rPr>
-        <w:t>словосполучення, що передують фрагменту тексту та присвоює йому назву.</w:t>
+        <w:t>словосполучення у верхній частині таблиці, що присвоює назву її колонкам.</w:t>
       </w:r>
     </w:p>
     <w:p>
@@ -2644,6 +2554,30 @@
         </w:rPr>
         <w:t xml:space="preserve"> – слово або словосполучення, що означає чітко окреслене спеціальне поняття будь-якої галузі науки, техніки тощо, вступає в системні зв’язки з іншими словами та словосполученнями даної галузі.</w:t>
       </w:r>
+      <w:r>
+        <w:rPr>
+          <w:rFonts w:ascii="Times New Roman" w:hAnsi="Times New Roman" w:cs="Times New Roman"/>
+          <w:sz w:val="28"/>
+          <w:szCs w:val="28"/>
+        </w:rPr>
+        <w:t xml:space="preserve"> В даній програмі є одиницею для </w:t>
+      </w:r>
+      <w:r>
+        <w:rPr>
+          <w:rFonts w:ascii="Times New Roman" w:hAnsi="Times New Roman" w:cs="Times New Roman"/>
+          <w:sz w:val="28"/>
+          <w:szCs w:val="28"/>
+        </w:rPr>
+        <w:t>запам’ятовування</w:t>
+      </w:r>
+      <w:r>
+        <w:rPr>
+          <w:rFonts w:ascii="Times New Roman" w:hAnsi="Times New Roman" w:cs="Times New Roman"/>
+          <w:sz w:val="28"/>
+          <w:szCs w:val="28"/>
+        </w:rPr>
+        <w:t xml:space="preserve"> користувачем.</w:t>
+      </w:r>
     </w:p>
     <w:p>
       <w:pPr>
@@ -2791,6 +2725,7 @@
           <w:szCs w:val="28"/>
           <w:lang w:val="en-US"/>
         </w:rPr>
+        <w:lastRenderedPageBreak/>
         <w:t>Window</w:t>
       </w:r>
       <w:r>

</xml_diff>